<commit_message>
Add Contacts page. New icons in header. Other minor changes
</commit_message>
<xml_diff>
--- a/ToDo/Eugene.docx
+++ b/ToDo/Eugene.docx
@@ -172,32 +172,445 @@
     </w:p>
     <w:p>
       <w:pPr>
-        <w:pStyle w:val="a3"/>
-        <w:rPr>
+        <w:pStyle w:val="1"/>
+        <w:rPr>
+          <w:rFonts w:asciiTheme="minorHAnsi" w:eastAsiaTheme="minorHAnsi" w:hAnsiTheme="minorHAnsi" w:cstheme="minorBidi"/>
+          <w:b w:val="0"/>
+          <w:bCs w:val="0"/>
+          <w:color w:val="auto"/>
+          <w:sz w:val="22"/>
+          <w:szCs w:val="22"/>
           <w:lang w:val="en-US"/>
         </w:rPr>
       </w:pPr>
     </w:p>
     <w:p>
       <w:pPr>
+        <w:rPr>
+          <w:lang w:val="en-US"/>
+        </w:rPr>
+      </w:pPr>
+      <w:r>
+        <w:rPr>
+          <w:lang w:val="en-US"/>
+        </w:rPr>
+        <w:br w:type="page"/>
+      </w:r>
+    </w:p>
+    <w:p>
+      <w:pPr>
         <w:pStyle w:val="1"/>
         <w:rPr>
-          <w:rFonts w:eastAsiaTheme="minorHAnsi"/>
-        </w:rPr>
-      </w:pPr>
-      <w:r>
-        <w:rPr>
-          <w:rFonts w:eastAsiaTheme="minorHAnsi"/>
-        </w:rPr>
-        <w:t>Прочее:</w:t>
-      </w:r>
-    </w:p>
-    <w:p>
-      <w:pPr>
-        <w:pStyle w:val="a3"/>
-      </w:pPr>
+          <w:lang w:val="en-US"/>
+        </w:rPr>
+      </w:pPr>
+      <w:r>
+        <w:lastRenderedPageBreak/>
+        <w:t>Шапка</w:t>
+      </w:r>
+    </w:p>
+    <w:p>
+      <w:pPr>
+        <w:pStyle w:val="a3"/>
+        <w:numPr>
+          <w:ilvl w:val="0"/>
+          <w:numId w:val="4"/>
+        </w:numPr>
+        <w:rPr>
+          <w:lang w:val="en-US"/>
+        </w:rPr>
+      </w:pPr>
+      <w:r>
+        <w:t>Шапка, увеличить размер</w:t>
+      </w:r>
+    </w:p>
+    <w:p>
+      <w:pPr>
+        <w:pStyle w:val="a3"/>
+        <w:numPr>
+          <w:ilvl w:val="0"/>
+          <w:numId w:val="4"/>
+        </w:numPr>
+      </w:pPr>
+      <w:r>
+        <w:t>Подчеркивание пункта шапки во время лазанья по ней</w:t>
+      </w:r>
+    </w:p>
+    <w:p>
+      <w:pPr>
+        <w:pStyle w:val="a3"/>
+        <w:numPr>
+          <w:ilvl w:val="0"/>
+          <w:numId w:val="4"/>
+        </w:numPr>
+      </w:pPr>
+      <w:r>
+        <w:t>Страниц «Контакты», «О компании», «Задать вопрос»</w:t>
+      </w:r>
+    </w:p>
+    <w:p>
+      <w:pPr>
+        <w:pStyle w:val="a3"/>
+        <w:numPr>
+          <w:ilvl w:val="0"/>
+          <w:numId w:val="4"/>
+        </w:numPr>
+      </w:pPr>
+      <w:r>
+        <w:t>Убрать «</w:t>
+      </w:r>
+      <w:r>
+        <w:rPr>
+          <w:lang w:val="en-US"/>
+        </w:rPr>
+        <w:t>English Version</w:t>
+      </w:r>
+      <w:r>
+        <w:t>»</w:t>
+      </w:r>
+    </w:p>
+    <w:p>
+      <w:pPr>
+        <w:pStyle w:val="a3"/>
+        <w:numPr>
+          <w:ilvl w:val="0"/>
+          <w:numId w:val="4"/>
+        </w:numPr>
+      </w:pPr>
+      <w:r>
+        <w:t>Значки соц. сете</w:t>
+      </w:r>
+      <w:proofErr w:type="gramStart"/>
+      <w:r>
+        <w:t>й(</w:t>
+      </w:r>
+      <w:proofErr w:type="gramEnd"/>
+      <w:r>
+        <w:t>Создание групп в соц. сетях)</w:t>
+      </w:r>
+    </w:p>
+    <w:p>
+      <w:pPr>
+        <w:pStyle w:val="a3"/>
+        <w:numPr>
+          <w:ilvl w:val="0"/>
+          <w:numId w:val="4"/>
+        </w:numPr>
+      </w:pPr>
+      <w:r>
+        <w:t>Уменьшить поиск по размерам до одного значка</w:t>
+      </w:r>
+    </w:p>
+    <w:p>
+      <w:pPr>
+        <w:pStyle w:val="a3"/>
+        <w:numPr>
+          <w:ilvl w:val="0"/>
+          <w:numId w:val="4"/>
+        </w:numPr>
+      </w:pPr>
+      <w:r>
+        <w:t>Масштабирование при сужении</w:t>
+      </w:r>
+    </w:p>
+    <w:p>
+      <w:pPr>
+        <w:pStyle w:val="a3"/>
+      </w:pPr>
+    </w:p>
+    <w:p>
+      <w:pPr>
+        <w:pStyle w:val="1"/>
+        <w:rPr>
+          <w:lang w:val="en-US"/>
+        </w:rPr>
+      </w:pPr>
+      <w:r>
+        <w:t>Главная страница</w:t>
+      </w:r>
+    </w:p>
+    <w:p>
+      <w:pPr>
+        <w:pStyle w:val="a3"/>
+        <w:numPr>
+          <w:ilvl w:val="0"/>
+          <w:numId w:val="6"/>
+        </w:numPr>
+      </w:pPr>
+      <w:r>
+        <w:t>Шрифт «кухня мебели»</w:t>
+      </w:r>
+      <w:r>
+        <w:t xml:space="preserve"> </w:t>
+      </w:r>
+      <w:r>
+        <w:t>в логотипе</w:t>
+      </w:r>
+    </w:p>
+    <w:p>
+      <w:pPr>
+        <w:pStyle w:val="a3"/>
+        <w:numPr>
+          <w:ilvl w:val="0"/>
+          <w:numId w:val="6"/>
+        </w:numPr>
+      </w:pPr>
+      <w:r>
+        <w:t>Анимация(2 вариант</w:t>
+      </w:r>
+      <w:proofErr w:type="gramStart"/>
+      <w:r>
+        <w:t>)(</w:t>
+      </w:r>
+      <w:proofErr w:type="gramEnd"/>
+      <w:r>
+        <w:t>Сначала ничего нет, потом они появляются, по одному, не исчезая, потом когда остается четыре штуки они все вместе затухают и анимация начинается сначала)</w:t>
+      </w:r>
+      <w:r>
+        <w:t xml:space="preserve">, </w:t>
+      </w:r>
+      <w:r>
+        <w:t>ссылки работаю только, когда горит картинка.</w:t>
+      </w:r>
+    </w:p>
+    <w:p>
+      <w:pPr>
+        <w:pStyle w:val="a3"/>
+        <w:numPr>
+          <w:ilvl w:val="0"/>
+          <w:numId w:val="6"/>
+        </w:numPr>
+      </w:pPr>
+      <w:r>
+        <w:t xml:space="preserve">Сделать </w:t>
+      </w:r>
+      <w:r>
+        <w:rPr>
+          <w:lang w:val="en-US"/>
+        </w:rPr>
+        <w:t xml:space="preserve">title </w:t>
+      </w:r>
+      <w:r>
+        <w:t>для большой кнопки</w:t>
+      </w:r>
+    </w:p>
+    <w:p>
+      <w:pPr>
+        <w:pStyle w:val="1"/>
+        <w:rPr>
+          <w:lang w:val="en-US"/>
+        </w:rPr>
+      </w:pPr>
+      <w:r>
+        <w:t>Футер</w:t>
+      </w:r>
+    </w:p>
+    <w:p>
+      <w:pPr>
+        <w:pStyle w:val="a3"/>
+        <w:numPr>
+          <w:ilvl w:val="0"/>
+          <w:numId w:val="7"/>
+        </w:numPr>
+      </w:pPr>
+      <w:r>
+        <w:t xml:space="preserve">Серая кнопка ведет на </w:t>
+      </w:r>
+      <w:proofErr w:type="gramStart"/>
+      <w:r>
+        <w:t>главную</w:t>
+      </w:r>
+      <w:proofErr w:type="gramEnd"/>
+    </w:p>
+    <w:p>
+      <w:pPr>
+        <w:pStyle w:val="a3"/>
+        <w:numPr>
+          <w:ilvl w:val="0"/>
+          <w:numId w:val="7"/>
+        </w:numPr>
+      </w:pPr>
+      <w:r>
+        <w:t>Исправить адрес павильона</w:t>
+      </w:r>
+    </w:p>
+    <w:p>
+      <w:pPr>
+        <w:pStyle w:val="a3"/>
+        <w:numPr>
+          <w:ilvl w:val="0"/>
+          <w:numId w:val="7"/>
+        </w:numPr>
+      </w:pPr>
+      <w:r>
+        <w:t>Разобраться с почтовым ящиком</w:t>
+      </w:r>
+    </w:p>
+    <w:p>
+      <w:pPr>
+        <w:pStyle w:val="1"/>
+      </w:pPr>
+      <w:r>
+        <w:t>Каталог</w:t>
+      </w:r>
+    </w:p>
+    <w:p>
+      <w:pPr>
+        <w:pStyle w:val="a3"/>
+        <w:numPr>
+          <w:ilvl w:val="0"/>
+          <w:numId w:val="9"/>
+        </w:numPr>
+      </w:pPr>
+      <w:r>
+        <w:t>Белые поля</w:t>
+      </w:r>
+    </w:p>
+    <w:p>
+      <w:pPr>
+        <w:pStyle w:val="1"/>
+      </w:pPr>
+      <w:r>
+        <w:t>Текст</w:t>
+      </w:r>
+    </w:p>
+    <w:p>
+      <w:pPr>
+        <w:pStyle w:val="a3"/>
+        <w:numPr>
+          <w:ilvl w:val="0"/>
+          <w:numId w:val="10"/>
+        </w:numPr>
+      </w:pPr>
+      <w:r>
+        <w:t>Подобрать шриф</w:t>
+      </w:r>
+      <w:proofErr w:type="gramStart"/>
+      <w:r>
+        <w:t>т(</w:t>
+      </w:r>
+      <w:proofErr w:type="gramEnd"/>
+      <w:r>
+        <w:t>Буква «м»)</w:t>
+      </w:r>
+    </w:p>
+    <w:p>
+      <w:pPr>
+        <w:pStyle w:val="a3"/>
+        <w:numPr>
+          <w:ilvl w:val="0"/>
+          <w:numId w:val="10"/>
+        </w:numPr>
+      </w:pPr>
+      <w:r>
+        <w:t>Цвета</w:t>
+      </w:r>
+    </w:p>
+    <w:p>
+      <w:pPr>
+        <w:pStyle w:val="1"/>
+      </w:pPr>
+      <w:r>
+        <w:t>Каталог Товаров</w:t>
+      </w:r>
+    </w:p>
+    <w:p>
+      <w:pPr>
+        <w:pStyle w:val="a3"/>
+        <w:numPr>
+          <w:ilvl w:val="0"/>
+          <w:numId w:val="11"/>
+        </w:numPr>
+      </w:pPr>
+      <w:r>
+        <w:t>Сменить треугольник на 5-угольник</w:t>
+      </w:r>
+    </w:p>
+    <w:p>
+      <w:pPr>
+        <w:pStyle w:val="a3"/>
+        <w:numPr>
+          <w:ilvl w:val="0"/>
+          <w:numId w:val="11"/>
+        </w:numPr>
+      </w:pPr>
+      <w:r>
+        <w:t>Прозрачность текста при анимации</w:t>
+      </w:r>
+    </w:p>
+    <w:p>
+      <w:pPr>
+        <w:pStyle w:val="1"/>
+      </w:pPr>
+      <w:r>
+        <w:t>Страница товара</w:t>
+      </w:r>
+    </w:p>
+    <w:p>
+      <w:pPr>
+        <w:pStyle w:val="a3"/>
+        <w:numPr>
+          <w:ilvl w:val="0"/>
+          <w:numId w:val="13"/>
+        </w:numPr>
+      </w:pPr>
+      <w:r>
+        <w:t>Когда одно фото, убрать кнопки</w:t>
+      </w:r>
+    </w:p>
+    <w:p>
+      <w:pPr>
+        <w:pStyle w:val="a3"/>
+        <w:numPr>
+          <w:ilvl w:val="0"/>
+          <w:numId w:val="13"/>
+        </w:numPr>
+      </w:pPr>
+      <w:r>
+        <w:t>Повысить читабельность фразы о звездочке</w:t>
+      </w:r>
+    </w:p>
+    <w:p>
+      <w:pPr>
+        <w:pStyle w:val="a3"/>
+        <w:numPr>
+          <w:ilvl w:val="0"/>
+          <w:numId w:val="13"/>
+        </w:numPr>
+      </w:pPr>
+      <w:r>
+        <w:t xml:space="preserve">Убрать </w:t>
+      </w:r>
+      <w:proofErr w:type="spellStart"/>
+      <w:r>
+        <w:t>скрол</w:t>
+      </w:r>
+      <w:proofErr w:type="spellEnd"/>
+      <w:r>
+        <w:t>, когда он не нужен</w:t>
+      </w:r>
+    </w:p>
+    <w:p>
+      <w:pPr>
+        <w:pStyle w:val="a3"/>
+        <w:numPr>
+          <w:ilvl w:val="0"/>
+          <w:numId w:val="13"/>
+        </w:numPr>
+      </w:pPr>
+      <w:r>
+        <w:t>Оформ</w:t>
+      </w:r>
       <w:bookmarkStart w:id="0" w:name="_GoBack"/>
       <w:bookmarkEnd w:id="0"/>
+      <w:r>
+        <w:t>ить заказ</w:t>
+      </w:r>
+    </w:p>
+    <w:p>
+      <w:pPr>
+        <w:pStyle w:val="a3"/>
+      </w:pPr>
     </w:p>
     <w:sectPr>
       <w:pgSz w:w="11906" w:h="16838"/>
@@ -212,9 +625,380 @@
 <file path=word/numbering.xml><?xml version="1.0" encoding="utf-8"?>
 <w:numbering xmlns:wpc="http://schemas.microsoft.com/office/word/2010/wordprocessingCanvas" xmlns:mc="http://schemas.openxmlformats.org/markup-compatibility/2006" xmlns:o="urn:schemas-microsoft-com:office:office" xmlns:r="http://schemas.openxmlformats.org/officeDocument/2006/relationships" xmlns:m="http://schemas.openxmlformats.org/officeDocument/2006/math" xmlns:v="urn:schemas-microsoft-com:vml" xmlns:wp14="http://schemas.microsoft.com/office/word/2010/wordprocessingDrawing" xmlns:wp="http://schemas.openxmlformats.org/drawingml/2006/wordprocessingDrawing" xmlns:w10="urn:schemas-microsoft-com:office:word" xmlns:w="http://schemas.openxmlformats.org/wordprocessingml/2006/main" xmlns:w14="http://schemas.microsoft.com/office/word/2010/wordml" xmlns:wpg="http://schemas.microsoft.com/office/word/2010/wordprocessingGroup" xmlns:wpi="http://schemas.microsoft.com/office/word/2010/wordprocessingInk" xmlns:wne="http://schemas.microsoft.com/office/word/2006/wordml" xmlns:wps="http://schemas.microsoft.com/office/word/2010/wordprocessingShape" mc:Ignorable="w14 wp14">
   <w:abstractNum w:abstractNumId="0">
+    <w:nsid w:val="056933FC"/>
+    <w:multiLevelType w:val="hybridMultilevel"/>
+    <w:tmpl w:val="0C0A5C8C"/>
+    <w:lvl w:ilvl="0" w:tplc="04190001">
+      <w:start w:val="1"/>
+      <w:numFmt w:val="bullet"/>
+      <w:lvlText w:val=""/>
+      <w:lvlJc w:val="left"/>
+      <w:pPr>
+        <w:ind w:left="1440" w:hanging="360"/>
+      </w:pPr>
+      <w:rPr>
+        <w:rFonts w:ascii="Symbol" w:hAnsi="Symbol" w:hint="default"/>
+      </w:rPr>
+    </w:lvl>
+    <w:lvl w:ilvl="1" w:tplc="04190003" w:tentative="1">
+      <w:start w:val="1"/>
+      <w:numFmt w:val="bullet"/>
+      <w:lvlText w:val="o"/>
+      <w:lvlJc w:val="left"/>
+      <w:pPr>
+        <w:ind w:left="2160" w:hanging="360"/>
+      </w:pPr>
+      <w:rPr>
+        <w:rFonts w:ascii="Courier New" w:hAnsi="Courier New" w:cs="Courier New" w:hint="default"/>
+      </w:rPr>
+    </w:lvl>
+    <w:lvl w:ilvl="2" w:tplc="04190005" w:tentative="1">
+      <w:start w:val="1"/>
+      <w:numFmt w:val="bullet"/>
+      <w:lvlText w:val=""/>
+      <w:lvlJc w:val="left"/>
+      <w:pPr>
+        <w:ind w:left="2880" w:hanging="360"/>
+      </w:pPr>
+      <w:rPr>
+        <w:rFonts w:ascii="Wingdings" w:hAnsi="Wingdings" w:hint="default"/>
+      </w:rPr>
+    </w:lvl>
+    <w:lvl w:ilvl="3" w:tplc="04190001" w:tentative="1">
+      <w:start w:val="1"/>
+      <w:numFmt w:val="bullet"/>
+      <w:lvlText w:val=""/>
+      <w:lvlJc w:val="left"/>
+      <w:pPr>
+        <w:ind w:left="3600" w:hanging="360"/>
+      </w:pPr>
+      <w:rPr>
+        <w:rFonts w:ascii="Symbol" w:hAnsi="Symbol" w:hint="default"/>
+      </w:rPr>
+    </w:lvl>
+    <w:lvl w:ilvl="4" w:tplc="04190003" w:tentative="1">
+      <w:start w:val="1"/>
+      <w:numFmt w:val="bullet"/>
+      <w:lvlText w:val="o"/>
+      <w:lvlJc w:val="left"/>
+      <w:pPr>
+        <w:ind w:left="4320" w:hanging="360"/>
+      </w:pPr>
+      <w:rPr>
+        <w:rFonts w:ascii="Courier New" w:hAnsi="Courier New" w:cs="Courier New" w:hint="default"/>
+      </w:rPr>
+    </w:lvl>
+    <w:lvl w:ilvl="5" w:tplc="04190005" w:tentative="1">
+      <w:start w:val="1"/>
+      <w:numFmt w:val="bullet"/>
+      <w:lvlText w:val=""/>
+      <w:lvlJc w:val="left"/>
+      <w:pPr>
+        <w:ind w:left="5040" w:hanging="360"/>
+      </w:pPr>
+      <w:rPr>
+        <w:rFonts w:ascii="Wingdings" w:hAnsi="Wingdings" w:hint="default"/>
+      </w:rPr>
+    </w:lvl>
+    <w:lvl w:ilvl="6" w:tplc="04190001" w:tentative="1">
+      <w:start w:val="1"/>
+      <w:numFmt w:val="bullet"/>
+      <w:lvlText w:val=""/>
+      <w:lvlJc w:val="left"/>
+      <w:pPr>
+        <w:ind w:left="5760" w:hanging="360"/>
+      </w:pPr>
+      <w:rPr>
+        <w:rFonts w:ascii="Symbol" w:hAnsi="Symbol" w:hint="default"/>
+      </w:rPr>
+    </w:lvl>
+    <w:lvl w:ilvl="7" w:tplc="04190003" w:tentative="1">
+      <w:start w:val="1"/>
+      <w:numFmt w:val="bullet"/>
+      <w:lvlText w:val="o"/>
+      <w:lvlJc w:val="left"/>
+      <w:pPr>
+        <w:ind w:left="6480" w:hanging="360"/>
+      </w:pPr>
+      <w:rPr>
+        <w:rFonts w:ascii="Courier New" w:hAnsi="Courier New" w:cs="Courier New" w:hint="default"/>
+      </w:rPr>
+    </w:lvl>
+    <w:lvl w:ilvl="8" w:tplc="04190005" w:tentative="1">
+      <w:start w:val="1"/>
+      <w:numFmt w:val="bullet"/>
+      <w:lvlText w:val=""/>
+      <w:lvlJc w:val="left"/>
+      <w:pPr>
+        <w:ind w:left="7200" w:hanging="360"/>
+      </w:pPr>
+      <w:rPr>
+        <w:rFonts w:ascii="Wingdings" w:hAnsi="Wingdings" w:hint="default"/>
+      </w:rPr>
+    </w:lvl>
+  </w:abstractNum>
+  <w:abstractNum w:abstractNumId="1">
+    <w:nsid w:val="1C6B7A0D"/>
+    <w:multiLevelType w:val="hybridMultilevel"/>
+    <w:tmpl w:val="C09482B2"/>
+    <w:lvl w:ilvl="0" w:tplc="0419000F">
+      <w:start w:val="1"/>
+      <w:numFmt w:val="decimal"/>
+      <w:lvlText w:val="%1."/>
+      <w:lvlJc w:val="left"/>
+      <w:pPr>
+        <w:ind w:left="720" w:hanging="360"/>
+      </w:pPr>
+    </w:lvl>
+    <w:lvl w:ilvl="1" w:tplc="04190019" w:tentative="1">
+      <w:start w:val="1"/>
+      <w:numFmt w:val="lowerLetter"/>
+      <w:lvlText w:val="%2."/>
+      <w:lvlJc w:val="left"/>
+      <w:pPr>
+        <w:ind w:left="1440" w:hanging="360"/>
+      </w:pPr>
+    </w:lvl>
+    <w:lvl w:ilvl="2" w:tplc="0419001B" w:tentative="1">
+      <w:start w:val="1"/>
+      <w:numFmt w:val="lowerRoman"/>
+      <w:lvlText w:val="%3."/>
+      <w:lvlJc w:val="right"/>
+      <w:pPr>
+        <w:ind w:left="2160" w:hanging="180"/>
+      </w:pPr>
+    </w:lvl>
+    <w:lvl w:ilvl="3" w:tplc="0419000F" w:tentative="1">
+      <w:start w:val="1"/>
+      <w:numFmt w:val="decimal"/>
+      <w:lvlText w:val="%4."/>
+      <w:lvlJc w:val="left"/>
+      <w:pPr>
+        <w:ind w:left="2880" w:hanging="360"/>
+      </w:pPr>
+    </w:lvl>
+    <w:lvl w:ilvl="4" w:tplc="04190019" w:tentative="1">
+      <w:start w:val="1"/>
+      <w:numFmt w:val="lowerLetter"/>
+      <w:lvlText w:val="%5."/>
+      <w:lvlJc w:val="left"/>
+      <w:pPr>
+        <w:ind w:left="3600" w:hanging="360"/>
+      </w:pPr>
+    </w:lvl>
+    <w:lvl w:ilvl="5" w:tplc="0419001B" w:tentative="1">
+      <w:start w:val="1"/>
+      <w:numFmt w:val="lowerRoman"/>
+      <w:lvlText w:val="%6."/>
+      <w:lvlJc w:val="right"/>
+      <w:pPr>
+        <w:ind w:left="4320" w:hanging="180"/>
+      </w:pPr>
+    </w:lvl>
+    <w:lvl w:ilvl="6" w:tplc="0419000F" w:tentative="1">
+      <w:start w:val="1"/>
+      <w:numFmt w:val="decimal"/>
+      <w:lvlText w:val="%7."/>
+      <w:lvlJc w:val="left"/>
+      <w:pPr>
+        <w:ind w:left="5040" w:hanging="360"/>
+      </w:pPr>
+    </w:lvl>
+    <w:lvl w:ilvl="7" w:tplc="04190019" w:tentative="1">
+      <w:start w:val="1"/>
+      <w:numFmt w:val="lowerLetter"/>
+      <w:lvlText w:val="%8."/>
+      <w:lvlJc w:val="left"/>
+      <w:pPr>
+        <w:ind w:left="5760" w:hanging="360"/>
+      </w:pPr>
+    </w:lvl>
+    <w:lvl w:ilvl="8" w:tplc="0419001B" w:tentative="1">
+      <w:start w:val="1"/>
+      <w:numFmt w:val="lowerRoman"/>
+      <w:lvlText w:val="%9."/>
+      <w:lvlJc w:val="right"/>
+      <w:pPr>
+        <w:ind w:left="6480" w:hanging="180"/>
+      </w:pPr>
+    </w:lvl>
+  </w:abstractNum>
+  <w:abstractNum w:abstractNumId="2">
+    <w:nsid w:val="1D5463E8"/>
+    <w:multiLevelType w:val="hybridMultilevel"/>
+    <w:tmpl w:val="7980ABF8"/>
+    <w:lvl w:ilvl="0" w:tplc="0419000F">
+      <w:start w:val="1"/>
+      <w:numFmt w:val="decimal"/>
+      <w:lvlText w:val="%1."/>
+      <w:lvlJc w:val="left"/>
+      <w:pPr>
+        <w:ind w:left="720" w:hanging="360"/>
+      </w:pPr>
+    </w:lvl>
+    <w:lvl w:ilvl="1" w:tplc="04190019" w:tentative="1">
+      <w:start w:val="1"/>
+      <w:numFmt w:val="lowerLetter"/>
+      <w:lvlText w:val="%2."/>
+      <w:lvlJc w:val="left"/>
+      <w:pPr>
+        <w:ind w:left="1440" w:hanging="360"/>
+      </w:pPr>
+    </w:lvl>
+    <w:lvl w:ilvl="2" w:tplc="0419001B" w:tentative="1">
+      <w:start w:val="1"/>
+      <w:numFmt w:val="lowerRoman"/>
+      <w:lvlText w:val="%3."/>
+      <w:lvlJc w:val="right"/>
+      <w:pPr>
+        <w:ind w:left="2160" w:hanging="180"/>
+      </w:pPr>
+    </w:lvl>
+    <w:lvl w:ilvl="3" w:tplc="0419000F" w:tentative="1">
+      <w:start w:val="1"/>
+      <w:numFmt w:val="decimal"/>
+      <w:lvlText w:val="%4."/>
+      <w:lvlJc w:val="left"/>
+      <w:pPr>
+        <w:ind w:left="2880" w:hanging="360"/>
+      </w:pPr>
+    </w:lvl>
+    <w:lvl w:ilvl="4" w:tplc="04190019" w:tentative="1">
+      <w:start w:val="1"/>
+      <w:numFmt w:val="lowerLetter"/>
+      <w:lvlText w:val="%5."/>
+      <w:lvlJc w:val="left"/>
+      <w:pPr>
+        <w:ind w:left="3600" w:hanging="360"/>
+      </w:pPr>
+    </w:lvl>
+    <w:lvl w:ilvl="5" w:tplc="0419001B" w:tentative="1">
+      <w:start w:val="1"/>
+      <w:numFmt w:val="lowerRoman"/>
+      <w:lvlText w:val="%6."/>
+      <w:lvlJc w:val="right"/>
+      <w:pPr>
+        <w:ind w:left="4320" w:hanging="180"/>
+      </w:pPr>
+    </w:lvl>
+    <w:lvl w:ilvl="6" w:tplc="0419000F" w:tentative="1">
+      <w:start w:val="1"/>
+      <w:numFmt w:val="decimal"/>
+      <w:lvlText w:val="%7."/>
+      <w:lvlJc w:val="left"/>
+      <w:pPr>
+        <w:ind w:left="5040" w:hanging="360"/>
+      </w:pPr>
+    </w:lvl>
+    <w:lvl w:ilvl="7" w:tplc="04190019" w:tentative="1">
+      <w:start w:val="1"/>
+      <w:numFmt w:val="lowerLetter"/>
+      <w:lvlText w:val="%8."/>
+      <w:lvlJc w:val="left"/>
+      <w:pPr>
+        <w:ind w:left="5760" w:hanging="360"/>
+      </w:pPr>
+    </w:lvl>
+    <w:lvl w:ilvl="8" w:tplc="0419001B" w:tentative="1">
+      <w:start w:val="1"/>
+      <w:numFmt w:val="lowerRoman"/>
+      <w:lvlText w:val="%9."/>
+      <w:lvlJc w:val="right"/>
+      <w:pPr>
+        <w:ind w:left="6480" w:hanging="180"/>
+      </w:pPr>
+    </w:lvl>
+  </w:abstractNum>
+  <w:abstractNum w:abstractNumId="3">
+    <w:nsid w:val="204D6E43"/>
+    <w:multiLevelType w:val="hybridMultilevel"/>
+    <w:tmpl w:val="BB60EB82"/>
+    <w:lvl w:ilvl="0" w:tplc="0419000F">
+      <w:start w:val="1"/>
+      <w:numFmt w:val="decimal"/>
+      <w:lvlText w:val="%1."/>
+      <w:lvlJc w:val="left"/>
+      <w:pPr>
+        <w:ind w:left="720" w:hanging="360"/>
+      </w:pPr>
+    </w:lvl>
+    <w:lvl w:ilvl="1" w:tplc="04190019" w:tentative="1">
+      <w:start w:val="1"/>
+      <w:numFmt w:val="lowerLetter"/>
+      <w:lvlText w:val="%2."/>
+      <w:lvlJc w:val="left"/>
+      <w:pPr>
+        <w:ind w:left="1440" w:hanging="360"/>
+      </w:pPr>
+    </w:lvl>
+    <w:lvl w:ilvl="2" w:tplc="0419001B" w:tentative="1">
+      <w:start w:val="1"/>
+      <w:numFmt w:val="lowerRoman"/>
+      <w:lvlText w:val="%3."/>
+      <w:lvlJc w:val="right"/>
+      <w:pPr>
+        <w:ind w:left="2160" w:hanging="180"/>
+      </w:pPr>
+    </w:lvl>
+    <w:lvl w:ilvl="3" w:tplc="0419000F" w:tentative="1">
+      <w:start w:val="1"/>
+      <w:numFmt w:val="decimal"/>
+      <w:lvlText w:val="%4."/>
+      <w:lvlJc w:val="left"/>
+      <w:pPr>
+        <w:ind w:left="2880" w:hanging="360"/>
+      </w:pPr>
+    </w:lvl>
+    <w:lvl w:ilvl="4" w:tplc="04190019" w:tentative="1">
+      <w:start w:val="1"/>
+      <w:numFmt w:val="lowerLetter"/>
+      <w:lvlText w:val="%5."/>
+      <w:lvlJc w:val="left"/>
+      <w:pPr>
+        <w:ind w:left="3600" w:hanging="360"/>
+      </w:pPr>
+    </w:lvl>
+    <w:lvl w:ilvl="5" w:tplc="0419001B" w:tentative="1">
+      <w:start w:val="1"/>
+      <w:numFmt w:val="lowerRoman"/>
+      <w:lvlText w:val="%6."/>
+      <w:lvlJc w:val="right"/>
+      <w:pPr>
+        <w:ind w:left="4320" w:hanging="180"/>
+      </w:pPr>
+    </w:lvl>
+    <w:lvl w:ilvl="6" w:tplc="0419000F" w:tentative="1">
+      <w:start w:val="1"/>
+      <w:numFmt w:val="decimal"/>
+      <w:lvlText w:val="%7."/>
+      <w:lvlJc w:val="left"/>
+      <w:pPr>
+        <w:ind w:left="5040" w:hanging="360"/>
+      </w:pPr>
+    </w:lvl>
+    <w:lvl w:ilvl="7" w:tplc="04190019" w:tentative="1">
+      <w:start w:val="1"/>
+      <w:numFmt w:val="lowerLetter"/>
+      <w:lvlText w:val="%8."/>
+      <w:lvlJc w:val="left"/>
+      <w:pPr>
+        <w:ind w:left="5760" w:hanging="360"/>
+      </w:pPr>
+    </w:lvl>
+    <w:lvl w:ilvl="8" w:tplc="0419001B" w:tentative="1">
+      <w:start w:val="1"/>
+      <w:numFmt w:val="lowerRoman"/>
+      <w:lvlText w:val="%9."/>
+      <w:lvlJc w:val="right"/>
+      <w:pPr>
+        <w:ind w:left="6480" w:hanging="180"/>
+      </w:pPr>
+    </w:lvl>
+  </w:abstractNum>
+  <w:abstractNum w:abstractNumId="4">
     <w:nsid w:val="2A2F18D7"/>
     <w:multiLevelType w:val="hybridMultilevel"/>
-    <w:tmpl w:val="58982DA4"/>
+    <w:tmpl w:val="7980ABF8"/>
     <w:lvl w:ilvl="0" w:tplc="0419000F">
       <w:start w:val="1"/>
       <w:numFmt w:val="decimal"/>
@@ -297,7 +1081,7 @@
       </w:pPr>
     </w:lvl>
   </w:abstractNum>
-  <w:abstractNum w:abstractNumId="1">
+  <w:abstractNum w:abstractNumId="5">
     <w:nsid w:val="2E1D5437"/>
     <w:multiLevelType w:val="hybridMultilevel"/>
     <w:tmpl w:val="347867F6"/>
@@ -383,7 +1167,523 @@
       </w:pPr>
     </w:lvl>
   </w:abstractNum>
-  <w:abstractNum w:abstractNumId="2">
+  <w:abstractNum w:abstractNumId="6">
+    <w:nsid w:val="42E50BCE"/>
+    <w:multiLevelType w:val="hybridMultilevel"/>
+    <w:tmpl w:val="FFE0B7FE"/>
+    <w:lvl w:ilvl="0" w:tplc="0419000F">
+      <w:start w:val="1"/>
+      <w:numFmt w:val="decimal"/>
+      <w:lvlText w:val="%1."/>
+      <w:lvlJc w:val="left"/>
+      <w:pPr>
+        <w:ind w:left="720" w:hanging="360"/>
+      </w:pPr>
+    </w:lvl>
+    <w:lvl w:ilvl="1" w:tplc="04190019" w:tentative="1">
+      <w:start w:val="1"/>
+      <w:numFmt w:val="lowerLetter"/>
+      <w:lvlText w:val="%2."/>
+      <w:lvlJc w:val="left"/>
+      <w:pPr>
+        <w:ind w:left="1440" w:hanging="360"/>
+      </w:pPr>
+    </w:lvl>
+    <w:lvl w:ilvl="2" w:tplc="0419001B" w:tentative="1">
+      <w:start w:val="1"/>
+      <w:numFmt w:val="lowerRoman"/>
+      <w:lvlText w:val="%3."/>
+      <w:lvlJc w:val="right"/>
+      <w:pPr>
+        <w:ind w:left="2160" w:hanging="180"/>
+      </w:pPr>
+    </w:lvl>
+    <w:lvl w:ilvl="3" w:tplc="0419000F" w:tentative="1">
+      <w:start w:val="1"/>
+      <w:numFmt w:val="decimal"/>
+      <w:lvlText w:val="%4."/>
+      <w:lvlJc w:val="left"/>
+      <w:pPr>
+        <w:ind w:left="2880" w:hanging="360"/>
+      </w:pPr>
+    </w:lvl>
+    <w:lvl w:ilvl="4" w:tplc="04190019" w:tentative="1">
+      <w:start w:val="1"/>
+      <w:numFmt w:val="lowerLetter"/>
+      <w:lvlText w:val="%5."/>
+      <w:lvlJc w:val="left"/>
+      <w:pPr>
+        <w:ind w:left="3600" w:hanging="360"/>
+      </w:pPr>
+    </w:lvl>
+    <w:lvl w:ilvl="5" w:tplc="0419001B" w:tentative="1">
+      <w:start w:val="1"/>
+      <w:numFmt w:val="lowerRoman"/>
+      <w:lvlText w:val="%6."/>
+      <w:lvlJc w:val="right"/>
+      <w:pPr>
+        <w:ind w:left="4320" w:hanging="180"/>
+      </w:pPr>
+    </w:lvl>
+    <w:lvl w:ilvl="6" w:tplc="0419000F" w:tentative="1">
+      <w:start w:val="1"/>
+      <w:numFmt w:val="decimal"/>
+      <w:lvlText w:val="%7."/>
+      <w:lvlJc w:val="left"/>
+      <w:pPr>
+        <w:ind w:left="5040" w:hanging="360"/>
+      </w:pPr>
+    </w:lvl>
+    <w:lvl w:ilvl="7" w:tplc="04190019" w:tentative="1">
+      <w:start w:val="1"/>
+      <w:numFmt w:val="lowerLetter"/>
+      <w:lvlText w:val="%8."/>
+      <w:lvlJc w:val="left"/>
+      <w:pPr>
+        <w:ind w:left="5760" w:hanging="360"/>
+      </w:pPr>
+    </w:lvl>
+    <w:lvl w:ilvl="8" w:tplc="0419001B" w:tentative="1">
+      <w:start w:val="1"/>
+      <w:numFmt w:val="lowerRoman"/>
+      <w:lvlText w:val="%9."/>
+      <w:lvlJc w:val="right"/>
+      <w:pPr>
+        <w:ind w:left="6480" w:hanging="180"/>
+      </w:pPr>
+    </w:lvl>
+  </w:abstractNum>
+  <w:abstractNum w:abstractNumId="7">
+    <w:nsid w:val="4A8D4317"/>
+    <w:multiLevelType w:val="hybridMultilevel"/>
+    <w:tmpl w:val="3878DDB6"/>
+    <w:lvl w:ilvl="0" w:tplc="0419000F">
+      <w:start w:val="1"/>
+      <w:numFmt w:val="decimal"/>
+      <w:lvlText w:val="%1."/>
+      <w:lvlJc w:val="left"/>
+      <w:pPr>
+        <w:ind w:left="720" w:hanging="360"/>
+      </w:pPr>
+    </w:lvl>
+    <w:lvl w:ilvl="1" w:tplc="04190019" w:tentative="1">
+      <w:start w:val="1"/>
+      <w:numFmt w:val="lowerLetter"/>
+      <w:lvlText w:val="%2."/>
+      <w:lvlJc w:val="left"/>
+      <w:pPr>
+        <w:ind w:left="1440" w:hanging="360"/>
+      </w:pPr>
+    </w:lvl>
+    <w:lvl w:ilvl="2" w:tplc="0419001B" w:tentative="1">
+      <w:start w:val="1"/>
+      <w:numFmt w:val="lowerRoman"/>
+      <w:lvlText w:val="%3."/>
+      <w:lvlJc w:val="right"/>
+      <w:pPr>
+        <w:ind w:left="2160" w:hanging="180"/>
+      </w:pPr>
+    </w:lvl>
+    <w:lvl w:ilvl="3" w:tplc="0419000F" w:tentative="1">
+      <w:start w:val="1"/>
+      <w:numFmt w:val="decimal"/>
+      <w:lvlText w:val="%4."/>
+      <w:lvlJc w:val="left"/>
+      <w:pPr>
+        <w:ind w:left="2880" w:hanging="360"/>
+      </w:pPr>
+    </w:lvl>
+    <w:lvl w:ilvl="4" w:tplc="04190019" w:tentative="1">
+      <w:start w:val="1"/>
+      <w:numFmt w:val="lowerLetter"/>
+      <w:lvlText w:val="%5."/>
+      <w:lvlJc w:val="left"/>
+      <w:pPr>
+        <w:ind w:left="3600" w:hanging="360"/>
+      </w:pPr>
+    </w:lvl>
+    <w:lvl w:ilvl="5" w:tplc="0419001B" w:tentative="1">
+      <w:start w:val="1"/>
+      <w:numFmt w:val="lowerRoman"/>
+      <w:lvlText w:val="%6."/>
+      <w:lvlJc w:val="right"/>
+      <w:pPr>
+        <w:ind w:left="4320" w:hanging="180"/>
+      </w:pPr>
+    </w:lvl>
+    <w:lvl w:ilvl="6" w:tplc="0419000F" w:tentative="1">
+      <w:start w:val="1"/>
+      <w:numFmt w:val="decimal"/>
+      <w:lvlText w:val="%7."/>
+      <w:lvlJc w:val="left"/>
+      <w:pPr>
+        <w:ind w:left="5040" w:hanging="360"/>
+      </w:pPr>
+    </w:lvl>
+    <w:lvl w:ilvl="7" w:tplc="04190019" w:tentative="1">
+      <w:start w:val="1"/>
+      <w:numFmt w:val="lowerLetter"/>
+      <w:lvlText w:val="%8."/>
+      <w:lvlJc w:val="left"/>
+      <w:pPr>
+        <w:ind w:left="5760" w:hanging="360"/>
+      </w:pPr>
+    </w:lvl>
+    <w:lvl w:ilvl="8" w:tplc="0419001B" w:tentative="1">
+      <w:start w:val="1"/>
+      <w:numFmt w:val="lowerRoman"/>
+      <w:lvlText w:val="%9."/>
+      <w:lvlJc w:val="right"/>
+      <w:pPr>
+        <w:ind w:left="6480" w:hanging="180"/>
+      </w:pPr>
+    </w:lvl>
+  </w:abstractNum>
+  <w:abstractNum w:abstractNumId="8">
+    <w:nsid w:val="588A729C"/>
+    <w:multiLevelType w:val="hybridMultilevel"/>
+    <w:tmpl w:val="1500EF38"/>
+    <w:lvl w:ilvl="0" w:tplc="0419000F">
+      <w:start w:val="1"/>
+      <w:numFmt w:val="decimal"/>
+      <w:lvlText w:val="%1."/>
+      <w:lvlJc w:val="left"/>
+      <w:pPr>
+        <w:ind w:left="1440" w:hanging="360"/>
+      </w:pPr>
+    </w:lvl>
+    <w:lvl w:ilvl="1" w:tplc="04190019" w:tentative="1">
+      <w:start w:val="1"/>
+      <w:numFmt w:val="lowerLetter"/>
+      <w:lvlText w:val="%2."/>
+      <w:lvlJc w:val="left"/>
+      <w:pPr>
+        <w:ind w:left="2160" w:hanging="360"/>
+      </w:pPr>
+    </w:lvl>
+    <w:lvl w:ilvl="2" w:tplc="0419001B" w:tentative="1">
+      <w:start w:val="1"/>
+      <w:numFmt w:val="lowerRoman"/>
+      <w:lvlText w:val="%3."/>
+      <w:lvlJc w:val="right"/>
+      <w:pPr>
+        <w:ind w:left="2880" w:hanging="180"/>
+      </w:pPr>
+    </w:lvl>
+    <w:lvl w:ilvl="3" w:tplc="0419000F" w:tentative="1">
+      <w:start w:val="1"/>
+      <w:numFmt w:val="decimal"/>
+      <w:lvlText w:val="%4."/>
+      <w:lvlJc w:val="left"/>
+      <w:pPr>
+        <w:ind w:left="3600" w:hanging="360"/>
+      </w:pPr>
+    </w:lvl>
+    <w:lvl w:ilvl="4" w:tplc="04190019" w:tentative="1">
+      <w:start w:val="1"/>
+      <w:numFmt w:val="lowerLetter"/>
+      <w:lvlText w:val="%5."/>
+      <w:lvlJc w:val="left"/>
+      <w:pPr>
+        <w:ind w:left="4320" w:hanging="360"/>
+      </w:pPr>
+    </w:lvl>
+    <w:lvl w:ilvl="5" w:tplc="0419001B" w:tentative="1">
+      <w:start w:val="1"/>
+      <w:numFmt w:val="lowerRoman"/>
+      <w:lvlText w:val="%6."/>
+      <w:lvlJc w:val="right"/>
+      <w:pPr>
+        <w:ind w:left="5040" w:hanging="180"/>
+      </w:pPr>
+    </w:lvl>
+    <w:lvl w:ilvl="6" w:tplc="0419000F" w:tentative="1">
+      <w:start w:val="1"/>
+      <w:numFmt w:val="decimal"/>
+      <w:lvlText w:val="%7."/>
+      <w:lvlJc w:val="left"/>
+      <w:pPr>
+        <w:ind w:left="5760" w:hanging="360"/>
+      </w:pPr>
+    </w:lvl>
+    <w:lvl w:ilvl="7" w:tplc="04190019" w:tentative="1">
+      <w:start w:val="1"/>
+      <w:numFmt w:val="lowerLetter"/>
+      <w:lvlText w:val="%8."/>
+      <w:lvlJc w:val="left"/>
+      <w:pPr>
+        <w:ind w:left="6480" w:hanging="360"/>
+      </w:pPr>
+    </w:lvl>
+    <w:lvl w:ilvl="8" w:tplc="0419001B" w:tentative="1">
+      <w:start w:val="1"/>
+      <w:numFmt w:val="lowerRoman"/>
+      <w:lvlText w:val="%9."/>
+      <w:lvlJc w:val="right"/>
+      <w:pPr>
+        <w:ind w:left="7200" w:hanging="180"/>
+      </w:pPr>
+    </w:lvl>
+  </w:abstractNum>
+  <w:abstractNum w:abstractNumId="9">
+    <w:nsid w:val="5B727133"/>
+    <w:multiLevelType w:val="hybridMultilevel"/>
+    <w:tmpl w:val="1DDA9112"/>
+    <w:lvl w:ilvl="0" w:tplc="0419000F">
+      <w:start w:val="1"/>
+      <w:numFmt w:val="decimal"/>
+      <w:lvlText w:val="%1."/>
+      <w:lvlJc w:val="left"/>
+      <w:pPr>
+        <w:ind w:left="1440" w:hanging="360"/>
+      </w:pPr>
+    </w:lvl>
+    <w:lvl w:ilvl="1" w:tplc="04190019" w:tentative="1">
+      <w:start w:val="1"/>
+      <w:numFmt w:val="lowerLetter"/>
+      <w:lvlText w:val="%2."/>
+      <w:lvlJc w:val="left"/>
+      <w:pPr>
+        <w:ind w:left="2160" w:hanging="360"/>
+      </w:pPr>
+    </w:lvl>
+    <w:lvl w:ilvl="2" w:tplc="0419001B" w:tentative="1">
+      <w:start w:val="1"/>
+      <w:numFmt w:val="lowerRoman"/>
+      <w:lvlText w:val="%3."/>
+      <w:lvlJc w:val="right"/>
+      <w:pPr>
+        <w:ind w:left="2880" w:hanging="180"/>
+      </w:pPr>
+    </w:lvl>
+    <w:lvl w:ilvl="3" w:tplc="0419000F" w:tentative="1">
+      <w:start w:val="1"/>
+      <w:numFmt w:val="decimal"/>
+      <w:lvlText w:val="%4."/>
+      <w:lvlJc w:val="left"/>
+      <w:pPr>
+        <w:ind w:left="3600" w:hanging="360"/>
+      </w:pPr>
+    </w:lvl>
+    <w:lvl w:ilvl="4" w:tplc="04190019" w:tentative="1">
+      <w:start w:val="1"/>
+      <w:numFmt w:val="lowerLetter"/>
+      <w:lvlText w:val="%5."/>
+      <w:lvlJc w:val="left"/>
+      <w:pPr>
+        <w:ind w:left="4320" w:hanging="360"/>
+      </w:pPr>
+    </w:lvl>
+    <w:lvl w:ilvl="5" w:tplc="0419001B" w:tentative="1">
+      <w:start w:val="1"/>
+      <w:numFmt w:val="lowerRoman"/>
+      <w:lvlText w:val="%6."/>
+      <w:lvlJc w:val="right"/>
+      <w:pPr>
+        <w:ind w:left="5040" w:hanging="180"/>
+      </w:pPr>
+    </w:lvl>
+    <w:lvl w:ilvl="6" w:tplc="0419000F" w:tentative="1">
+      <w:start w:val="1"/>
+      <w:numFmt w:val="decimal"/>
+      <w:lvlText w:val="%7."/>
+      <w:lvlJc w:val="left"/>
+      <w:pPr>
+        <w:ind w:left="5760" w:hanging="360"/>
+      </w:pPr>
+    </w:lvl>
+    <w:lvl w:ilvl="7" w:tplc="04190019" w:tentative="1">
+      <w:start w:val="1"/>
+      <w:numFmt w:val="lowerLetter"/>
+      <w:lvlText w:val="%8."/>
+      <w:lvlJc w:val="left"/>
+      <w:pPr>
+        <w:ind w:left="6480" w:hanging="360"/>
+      </w:pPr>
+    </w:lvl>
+    <w:lvl w:ilvl="8" w:tplc="0419001B" w:tentative="1">
+      <w:start w:val="1"/>
+      <w:numFmt w:val="lowerRoman"/>
+      <w:lvlText w:val="%9."/>
+      <w:lvlJc w:val="right"/>
+      <w:pPr>
+        <w:ind w:left="7200" w:hanging="180"/>
+      </w:pPr>
+    </w:lvl>
+  </w:abstractNum>
+  <w:abstractNum w:abstractNumId="10">
+    <w:nsid w:val="6A1743AA"/>
+    <w:multiLevelType w:val="hybridMultilevel"/>
+    <w:tmpl w:val="FFE0B7FE"/>
+    <w:lvl w:ilvl="0" w:tplc="0419000F">
+      <w:start w:val="1"/>
+      <w:numFmt w:val="decimal"/>
+      <w:lvlText w:val="%1."/>
+      <w:lvlJc w:val="left"/>
+      <w:pPr>
+        <w:ind w:left="720" w:hanging="360"/>
+      </w:pPr>
+    </w:lvl>
+    <w:lvl w:ilvl="1" w:tplc="04190019" w:tentative="1">
+      <w:start w:val="1"/>
+      <w:numFmt w:val="lowerLetter"/>
+      <w:lvlText w:val="%2."/>
+      <w:lvlJc w:val="left"/>
+      <w:pPr>
+        <w:ind w:left="1440" w:hanging="360"/>
+      </w:pPr>
+    </w:lvl>
+    <w:lvl w:ilvl="2" w:tplc="0419001B" w:tentative="1">
+      <w:start w:val="1"/>
+      <w:numFmt w:val="lowerRoman"/>
+      <w:lvlText w:val="%3."/>
+      <w:lvlJc w:val="right"/>
+      <w:pPr>
+        <w:ind w:left="2160" w:hanging="180"/>
+      </w:pPr>
+    </w:lvl>
+    <w:lvl w:ilvl="3" w:tplc="0419000F" w:tentative="1">
+      <w:start w:val="1"/>
+      <w:numFmt w:val="decimal"/>
+      <w:lvlText w:val="%4."/>
+      <w:lvlJc w:val="left"/>
+      <w:pPr>
+        <w:ind w:left="2880" w:hanging="360"/>
+      </w:pPr>
+    </w:lvl>
+    <w:lvl w:ilvl="4" w:tplc="04190019" w:tentative="1">
+      <w:start w:val="1"/>
+      <w:numFmt w:val="lowerLetter"/>
+      <w:lvlText w:val="%5."/>
+      <w:lvlJc w:val="left"/>
+      <w:pPr>
+        <w:ind w:left="3600" w:hanging="360"/>
+      </w:pPr>
+    </w:lvl>
+    <w:lvl w:ilvl="5" w:tplc="0419001B" w:tentative="1">
+      <w:start w:val="1"/>
+      <w:numFmt w:val="lowerRoman"/>
+      <w:lvlText w:val="%6."/>
+      <w:lvlJc w:val="right"/>
+      <w:pPr>
+        <w:ind w:left="4320" w:hanging="180"/>
+      </w:pPr>
+    </w:lvl>
+    <w:lvl w:ilvl="6" w:tplc="0419000F" w:tentative="1">
+      <w:start w:val="1"/>
+      <w:numFmt w:val="decimal"/>
+      <w:lvlText w:val="%7."/>
+      <w:lvlJc w:val="left"/>
+      <w:pPr>
+        <w:ind w:left="5040" w:hanging="360"/>
+      </w:pPr>
+    </w:lvl>
+    <w:lvl w:ilvl="7" w:tplc="04190019" w:tentative="1">
+      <w:start w:val="1"/>
+      <w:numFmt w:val="lowerLetter"/>
+      <w:lvlText w:val="%8."/>
+      <w:lvlJc w:val="left"/>
+      <w:pPr>
+        <w:ind w:left="5760" w:hanging="360"/>
+      </w:pPr>
+    </w:lvl>
+    <w:lvl w:ilvl="8" w:tplc="0419001B" w:tentative="1">
+      <w:start w:val="1"/>
+      <w:numFmt w:val="lowerRoman"/>
+      <w:lvlText w:val="%9."/>
+      <w:lvlJc w:val="right"/>
+      <w:pPr>
+        <w:ind w:left="6480" w:hanging="180"/>
+      </w:pPr>
+    </w:lvl>
+  </w:abstractNum>
+  <w:abstractNum w:abstractNumId="11">
+    <w:nsid w:val="6BD2308A"/>
+    <w:multiLevelType w:val="hybridMultilevel"/>
+    <w:tmpl w:val="D196DCAE"/>
+    <w:lvl w:ilvl="0" w:tplc="0419000F">
+      <w:start w:val="1"/>
+      <w:numFmt w:val="decimal"/>
+      <w:lvlText w:val="%1."/>
+      <w:lvlJc w:val="left"/>
+      <w:pPr>
+        <w:ind w:left="720" w:hanging="360"/>
+      </w:pPr>
+    </w:lvl>
+    <w:lvl w:ilvl="1" w:tplc="04190019" w:tentative="1">
+      <w:start w:val="1"/>
+      <w:numFmt w:val="lowerLetter"/>
+      <w:lvlText w:val="%2."/>
+      <w:lvlJc w:val="left"/>
+      <w:pPr>
+        <w:ind w:left="1440" w:hanging="360"/>
+      </w:pPr>
+    </w:lvl>
+    <w:lvl w:ilvl="2" w:tplc="0419001B" w:tentative="1">
+      <w:start w:val="1"/>
+      <w:numFmt w:val="lowerRoman"/>
+      <w:lvlText w:val="%3."/>
+      <w:lvlJc w:val="right"/>
+      <w:pPr>
+        <w:ind w:left="2160" w:hanging="180"/>
+      </w:pPr>
+    </w:lvl>
+    <w:lvl w:ilvl="3" w:tplc="0419000F" w:tentative="1">
+      <w:start w:val="1"/>
+      <w:numFmt w:val="decimal"/>
+      <w:lvlText w:val="%4."/>
+      <w:lvlJc w:val="left"/>
+      <w:pPr>
+        <w:ind w:left="2880" w:hanging="360"/>
+      </w:pPr>
+    </w:lvl>
+    <w:lvl w:ilvl="4" w:tplc="04190019" w:tentative="1">
+      <w:start w:val="1"/>
+      <w:numFmt w:val="lowerLetter"/>
+      <w:lvlText w:val="%5."/>
+      <w:lvlJc w:val="left"/>
+      <w:pPr>
+        <w:ind w:left="3600" w:hanging="360"/>
+      </w:pPr>
+    </w:lvl>
+    <w:lvl w:ilvl="5" w:tplc="0419001B" w:tentative="1">
+      <w:start w:val="1"/>
+      <w:numFmt w:val="lowerRoman"/>
+      <w:lvlText w:val="%6."/>
+      <w:lvlJc w:val="right"/>
+      <w:pPr>
+        <w:ind w:left="4320" w:hanging="180"/>
+      </w:pPr>
+    </w:lvl>
+    <w:lvl w:ilvl="6" w:tplc="0419000F" w:tentative="1">
+      <w:start w:val="1"/>
+      <w:numFmt w:val="decimal"/>
+      <w:lvlText w:val="%7."/>
+      <w:lvlJc w:val="left"/>
+      <w:pPr>
+        <w:ind w:left="5040" w:hanging="360"/>
+      </w:pPr>
+    </w:lvl>
+    <w:lvl w:ilvl="7" w:tplc="04190019" w:tentative="1">
+      <w:start w:val="1"/>
+      <w:numFmt w:val="lowerLetter"/>
+      <w:lvlText w:val="%8."/>
+      <w:lvlJc w:val="left"/>
+      <w:pPr>
+        <w:ind w:left="5760" w:hanging="360"/>
+      </w:pPr>
+    </w:lvl>
+    <w:lvl w:ilvl="8" w:tplc="0419001B" w:tentative="1">
+      <w:start w:val="1"/>
+      <w:numFmt w:val="lowerRoman"/>
+      <w:lvlText w:val="%9."/>
+      <w:lvlJc w:val="right"/>
+      <w:pPr>
+        <w:ind w:left="6480" w:hanging="180"/>
+      </w:pPr>
+    </w:lvl>
+  </w:abstractNum>
+  <w:abstractNum w:abstractNumId="12">
     <w:nsid w:val="76266FD8"/>
     <w:multiLevelType w:val="hybridMultilevel"/>
     <w:tmpl w:val="152CBD22"/>
@@ -470,13 +1770,43 @@
     </w:lvl>
   </w:abstractNum>
   <w:num w:numId="1">
+    <w:abstractNumId w:val="12"/>
+  </w:num>
+  <w:num w:numId="2">
+    <w:abstractNumId w:val="4"/>
+  </w:num>
+  <w:num w:numId="3">
+    <w:abstractNumId w:val="5"/>
+  </w:num>
+  <w:num w:numId="4">
     <w:abstractNumId w:val="2"/>
   </w:num>
-  <w:num w:numId="2">
+  <w:num w:numId="5">
     <w:abstractNumId w:val="0"/>
   </w:num>
-  <w:num w:numId="3">
+  <w:num w:numId="6">
+    <w:abstractNumId w:val="7"/>
+  </w:num>
+  <w:num w:numId="7">
+    <w:abstractNumId w:val="3"/>
+  </w:num>
+  <w:num w:numId="8">
+    <w:abstractNumId w:val="9"/>
+  </w:num>
+  <w:num w:numId="9">
     <w:abstractNumId w:val="1"/>
+  </w:num>
+  <w:num w:numId="10">
+    <w:abstractNumId w:val="6"/>
+  </w:num>
+  <w:num w:numId="11">
+    <w:abstractNumId w:val="10"/>
+  </w:num>
+  <w:num w:numId="12">
+    <w:abstractNumId w:val="8"/>
+  </w:num>
+  <w:num w:numId="13">
+    <w:abstractNumId w:val="11"/>
   </w:num>
 </w:numbering>
 </file>

</xml_diff>

<commit_message>
Navigation panel, Image slider, minor fixes
</commit_message>
<xml_diff>
--- a/ToDo/Eugene.docx
+++ b/ToDo/Eugene.docx
@@ -22,12 +22,14 @@
         </w:numPr>
         <w:rPr>
           <w:i/>
+          <w:strike/>
           <w:lang w:val="en-US"/>
         </w:rPr>
       </w:pPr>
       <w:r>
         <w:rPr>
           <w:i/>
+          <w:strike/>
           <w:lang w:val="en-US"/>
         </w:rPr>
         <w:t xml:space="preserve">Add “converter” to views.py </w:t>
@@ -35,6 +37,7 @@
       <w:r>
         <w:rPr>
           <w:i/>
+          <w:strike/>
           <w:lang w:val="en-US"/>
         </w:rPr>
         <w:t xml:space="preserve"> (learn classes in Python)</w:t>
@@ -48,11 +51,13 @@
           <w:numId w:val="1"/>
         </w:numPr>
         <w:rPr>
+          <w:strike/>
           <w:lang w:val="en-US"/>
         </w:rPr>
       </w:pPr>
       <w:r>
         <w:rPr>
+          <w:strike/>
           <w:lang w:val="en-US"/>
         </w:rPr>
         <w:t xml:space="preserve">Move </w:t>
@@ -60,6 +65,7 @@
       <w:proofErr w:type="spellStart"/>
       <w:r>
         <w:rPr>
+          <w:strike/>
           <w:lang w:val="en-US"/>
         </w:rPr>
         <w:t>css</w:t>
@@ -67,6 +73,7 @@
       <w:proofErr w:type="spellEnd"/>
       <w:r>
         <w:rPr>
+          <w:strike/>
           <w:lang w:val="en-US"/>
         </w:rPr>
         <w:t xml:space="preserve"> tokens from views.py to templates</w:t>
@@ -142,11 +149,13 @@
           <w:numId w:val="2"/>
         </w:numPr>
         <w:rPr>
+          <w:strike/>
           <w:lang w:val="en-US"/>
         </w:rPr>
       </w:pPr>
       <w:r>
         <w:rPr>
+          <w:strike/>
           <w:lang w:val="en-US"/>
         </w:rPr>
         <w:t>Add “Cost” field to item</w:t>
@@ -160,11 +169,13 @@
           <w:numId w:val="2"/>
         </w:numPr>
         <w:rPr>
+          <w:strike/>
           <w:lang w:val="en-US"/>
         </w:rPr>
       </w:pPr>
       <w:r>
         <w:rPr>
+          <w:strike/>
           <w:lang w:val="en-US"/>
         </w:rPr>
         <w:t>Improve Categories architecture</w:t>
@@ -245,7 +256,25 @@
         </w:numPr>
       </w:pPr>
       <w:r>
-        <w:t>Страниц «Контакты», «О компании», «Задать вопрос»</w:t>
+        <w:t>Страниц «</w:t>
+      </w:r>
+      <w:r>
+        <w:rPr>
+          <w:strike/>
+        </w:rPr>
+        <w:t>Контакты</w:t>
+      </w:r>
+      <w:r>
+        <w:t>», «О компании», «</w:t>
+      </w:r>
+      <w:r>
+        <w:rPr>
+          <w:strike/>
+        </w:rPr>
+        <w:t>Задать вопрос</w:t>
+      </w:r>
+      <w:r>
+        <w:t>»</w:t>
       </w:r>
     </w:p>
     <w:p>
@@ -255,17 +284,27 @@
           <w:ilvl w:val="0"/>
           <w:numId w:val="4"/>
         </w:numPr>
-      </w:pPr>
-      <w:r>
+        <w:rPr>
+          <w:strike/>
+        </w:rPr>
+      </w:pPr>
+      <w:r>
+        <w:rPr>
+          <w:strike/>
+        </w:rPr>
         <w:t>Убрать «</w:t>
       </w:r>
       <w:r>
         <w:rPr>
+          <w:strike/>
           <w:lang w:val="en-US"/>
         </w:rPr>
         <w:t>English Version</w:t>
       </w:r>
       <w:r>
+        <w:rPr>
+          <w:strike/>
+        </w:rPr>
         <w:t>»</w:t>
       </w:r>
     </w:p>
@@ -278,11 +317,20 @@
         </w:numPr>
       </w:pPr>
       <w:r>
+        <w:rPr>
+          <w:strike/>
+        </w:rPr>
         <w:t>Значки соц. сете</w:t>
       </w:r>
       <w:proofErr w:type="gramStart"/>
       <w:r>
-        <w:t>й(</w:t>
+        <w:rPr>
+          <w:strike/>
+        </w:rPr>
+        <w:t>й</w:t>
+      </w:r>
+      <w:r>
+        <w:t>(</w:t>
       </w:r>
       <w:proofErr w:type="gramEnd"/>
       <w:r>
@@ -308,8 +356,14 @@
           <w:ilvl w:val="0"/>
           <w:numId w:val="4"/>
         </w:numPr>
-      </w:pPr>
-      <w:r>
+        <w:rPr>
+          <w:strike/>
+        </w:rPr>
+      </w:pPr>
+      <w:r>
+        <w:rPr>
+          <w:strike/>
+        </w:rPr>
         <w:t>Масштабирование при сужении</w:t>
       </w:r>
     </w:p>
@@ -336,15 +390,21 @@
           <w:ilvl w:val="0"/>
           <w:numId w:val="6"/>
         </w:numPr>
-      </w:pPr>
-      <w:r>
+        <w:rPr>
+          <w:strike/>
+        </w:rPr>
+      </w:pPr>
+      <w:r>
+        <w:rPr>
+          <w:strike/>
+        </w:rPr>
         <w:t>Шрифт «кухня мебели»</w:t>
       </w:r>
       <w:r>
-        <w:t xml:space="preserve"> </w:t>
-      </w:r>
-      <w:r>
-        <w:t>в логотипе</w:t>
+        <w:rPr>
+          <w:strike/>
+        </w:rPr>
+        <w:t xml:space="preserve"> в логотипе</w:t>
       </w:r>
     </w:p>
     <w:p>
@@ -461,8 +521,14 @@
           <w:ilvl w:val="0"/>
           <w:numId w:val="9"/>
         </w:numPr>
-      </w:pPr>
-      <w:r>
+        <w:rPr>
+          <w:strike/>
+        </w:rPr>
+      </w:pPr>
+      <w:r>
+        <w:rPr>
+          <w:strike/>
+        </w:rPr>
         <w:t>Белые поля</w:t>
       </w:r>
     </w:p>
@@ -553,8 +619,14 @@
           <w:ilvl w:val="0"/>
           <w:numId w:val="13"/>
         </w:numPr>
-      </w:pPr>
-      <w:r>
+        <w:rPr>
+          <w:strike/>
+        </w:rPr>
+      </w:pPr>
+      <w:r>
+        <w:rPr>
+          <w:strike/>
+        </w:rPr>
         <w:t>Когда одно фото, убрать кнопки</w:t>
       </w:r>
     </w:p>
@@ -599,18 +671,23 @@
         </w:numPr>
       </w:pPr>
       <w:r>
-        <w:t>Оформ</w:t>
-      </w:r>
+        <w:t>Оформить заказ</w:t>
+      </w:r>
+    </w:p>
+    <w:p>
+      <w:pPr>
+        <w:pStyle w:val="a3"/>
+      </w:pPr>
+      <w:r>
+        <w:br w:type="page"/>
+      </w:r>
+    </w:p>
+    <w:p>
+      <w:pPr>
+        <w:pStyle w:val="a3"/>
+      </w:pPr>
       <w:bookmarkStart w:id="0" w:name="_GoBack"/>
       <w:bookmarkEnd w:id="0"/>
-      <w:r>
-        <w:t>ить заказ</w:t>
-      </w:r>
-    </w:p>
-    <w:p>
-      <w:pPr>
-        <w:pStyle w:val="a3"/>
-      </w:pPr>
     </w:p>
     <w:sectPr>
       <w:pgSz w:w="11906" w:h="16838"/>

</xml_diff>